<commit_message>
Add deliverables and retro layout
</commit_message>
<xml_diff>
--- a/Sprint 2 Retro/Team 43 Retrospective Plan.docx
+++ b/Sprint 2 Retro/Team 43 Retrospective Plan.docx
@@ -6,14 +6,344 @@
       <w:pPr>
         <w:jc w:val="center"/>
         <w:rPr>
-          <w:lang w:val="en-US"/>
-        </w:rPr>
-      </w:pPr>
-      <w:r>
-        <w:rPr>
+          <w:sz w:val="32"/>
+          <w:szCs w:val="32"/>
+          <w:lang w:val="en-US"/>
+        </w:rPr>
+      </w:pPr>
+      <w:r>
+        <w:rPr>
+          <w:sz w:val="32"/>
+          <w:szCs w:val="32"/>
           <w:lang w:val="en-US"/>
         </w:rPr>
         <w:t>Team 43 Retrospective Plan</w:t>
+      </w:r>
+    </w:p>
+    <w:p>
+      <w:pPr>
+        <w:rPr>
+          <w:b/>
+          <w:bCs/>
+          <w:lang w:val="en-US"/>
+        </w:rPr>
+      </w:pPr>
+    </w:p>
+    <w:p>
+      <w:pPr>
+        <w:rPr>
+          <w:b/>
+          <w:bCs/>
+          <w:sz w:val="28"/>
+          <w:szCs w:val="28"/>
+          <w:lang w:val="en-US"/>
+        </w:rPr>
+      </w:pPr>
+      <w:r>
+        <w:rPr>
+          <w:b/>
+          <w:bCs/>
+          <w:sz w:val="28"/>
+          <w:szCs w:val="28"/>
+          <w:lang w:val="en-US"/>
+        </w:rPr>
+        <w:t xml:space="preserve">Part 1 </w:t>
+      </w:r>
+      <w:r>
+        <w:rPr>
+          <w:b/>
+          <w:bCs/>
+          <w:sz w:val="28"/>
+          <w:szCs w:val="28"/>
+          <w:lang w:val="en-US"/>
+        </w:rPr>
+        <w:t>Client Demo and Feedback:</w:t>
+      </w:r>
+    </w:p>
+    <w:p>
+      <w:pPr>
+        <w:jc w:val="both"/>
+        <w:rPr>
+          <w:b/>
+          <w:bCs/>
+          <w:sz w:val="24"/>
+          <w:szCs w:val="24"/>
+          <w:lang w:val="en-US"/>
+        </w:rPr>
+      </w:pPr>
+      <w:proofErr w:type="gramStart"/>
+      <w:r>
+        <w:rPr>
+          <w:b/>
+          <w:bCs/>
+          <w:sz w:val="24"/>
+          <w:szCs w:val="24"/>
+          <w:lang w:val="en-US"/>
+        </w:rPr>
+        <w:t>Clients</w:t>
+      </w:r>
+      <w:proofErr w:type="gramEnd"/>
+      <w:r>
+        <w:rPr>
+          <w:b/>
+          <w:bCs/>
+          <w:sz w:val="24"/>
+          <w:szCs w:val="24"/>
+          <w:lang w:val="en-US"/>
+        </w:rPr>
+        <w:t xml:space="preserve"> thoughts:</w:t>
+      </w:r>
+    </w:p>
+    <w:p>
+      <w:pPr>
+        <w:jc w:val="both"/>
+        <w:rPr>
+          <w:b/>
+          <w:bCs/>
+          <w:sz w:val="24"/>
+          <w:szCs w:val="24"/>
+          <w:lang w:val="en-US"/>
+        </w:rPr>
+      </w:pPr>
+    </w:p>
+    <w:p>
+      <w:pPr>
+        <w:jc w:val="both"/>
+        <w:rPr>
+          <w:b/>
+          <w:bCs/>
+          <w:sz w:val="24"/>
+          <w:szCs w:val="24"/>
+          <w:lang w:val="en-US"/>
+        </w:rPr>
+      </w:pPr>
+      <w:proofErr w:type="gramStart"/>
+      <w:r>
+        <w:rPr>
+          <w:b/>
+          <w:bCs/>
+          <w:sz w:val="24"/>
+          <w:szCs w:val="24"/>
+          <w:lang w:val="en-US"/>
+        </w:rPr>
+        <w:t>Teams</w:t>
+      </w:r>
+      <w:proofErr w:type="gramEnd"/>
+      <w:r>
+        <w:rPr>
+          <w:b/>
+          <w:bCs/>
+          <w:sz w:val="24"/>
+          <w:szCs w:val="24"/>
+          <w:lang w:val="en-US"/>
+        </w:rPr>
+        <w:t xml:space="preserve"> thoughts:</w:t>
+      </w:r>
+    </w:p>
+    <w:p>
+      <w:pPr>
+        <w:jc w:val="both"/>
+        <w:rPr>
+          <w:lang w:val="en-US"/>
+        </w:rPr>
+      </w:pPr>
+    </w:p>
+    <w:p>
+      <w:pPr>
+        <w:jc w:val="both"/>
+        <w:rPr>
+          <w:b/>
+          <w:bCs/>
+          <w:lang w:val="en-US"/>
+        </w:rPr>
+      </w:pPr>
+    </w:p>
+    <w:p>
+      <w:pPr>
+        <w:jc w:val="both"/>
+        <w:rPr>
+          <w:b/>
+          <w:bCs/>
+          <w:sz w:val="28"/>
+          <w:szCs w:val="28"/>
+          <w:lang w:val="en-US"/>
+        </w:rPr>
+      </w:pPr>
+      <w:r>
+        <w:rPr>
+          <w:b/>
+          <w:bCs/>
+          <w:sz w:val="28"/>
+          <w:szCs w:val="28"/>
+          <w:lang w:val="en-US"/>
+        </w:rPr>
+        <w:t>Part 2 Internal Retrospective</w:t>
+      </w:r>
+      <w:r>
+        <w:rPr>
+          <w:b/>
+          <w:bCs/>
+          <w:sz w:val="28"/>
+          <w:szCs w:val="28"/>
+          <w:lang w:val="en-US"/>
+        </w:rPr>
+        <w:t>:</w:t>
+      </w:r>
+    </w:p>
+    <w:p>
+      <w:pPr>
+        <w:jc w:val="both"/>
+        <w:rPr>
+          <w:b/>
+          <w:bCs/>
+          <w:sz w:val="24"/>
+          <w:szCs w:val="24"/>
+          <w:lang w:val="en-US"/>
+        </w:rPr>
+      </w:pPr>
+      <w:r>
+        <w:rPr>
+          <w:color w:val="000000"/>
+          <w:sz w:val="24"/>
+          <w:szCs w:val="24"/>
+        </w:rPr>
+        <w:t>Just discuss what you expected, what you observed and why any discrepancies you observe may have arisen.</w:t>
+      </w:r>
+    </w:p>
+    <w:p>
+      <w:pPr>
+        <w:jc w:val="both"/>
+        <w:rPr>
+          <w:b/>
+          <w:bCs/>
+          <w:lang w:val="en-US"/>
+        </w:rPr>
+      </w:pPr>
+    </w:p>
+    <w:p>
+      <w:pPr>
+        <w:jc w:val="both"/>
+        <w:rPr>
+          <w:sz w:val="24"/>
+          <w:szCs w:val="24"/>
+          <w:lang w:val="en-US"/>
+        </w:rPr>
+      </w:pPr>
+      <w:r>
+        <w:rPr>
+          <w:sz w:val="24"/>
+          <w:szCs w:val="24"/>
+          <w:lang w:val="en-US"/>
+        </w:rPr>
+        <w:t>Three core questions</w:t>
+      </w:r>
+      <w:r>
+        <w:rPr>
+          <w:sz w:val="24"/>
+          <w:szCs w:val="24"/>
+          <w:lang w:val="en-US"/>
+        </w:rPr>
+        <w:t>:</w:t>
+      </w:r>
+    </w:p>
+    <w:p>
+      <w:pPr>
+        <w:jc w:val="both"/>
+        <w:rPr>
+          <w:sz w:val="24"/>
+          <w:szCs w:val="24"/>
+          <w:lang w:val="en-US"/>
+        </w:rPr>
+      </w:pPr>
+    </w:p>
+    <w:p>
+      <w:pPr>
+        <w:jc w:val="both"/>
+        <w:rPr>
+          <w:b/>
+          <w:bCs/>
+          <w:sz w:val="24"/>
+          <w:szCs w:val="24"/>
+          <w:lang w:val="en-US"/>
+        </w:rPr>
+      </w:pPr>
+      <w:r>
+        <w:rPr>
+          <w:b/>
+          <w:bCs/>
+          <w:sz w:val="24"/>
+          <w:szCs w:val="24"/>
+          <w:lang w:val="en-US"/>
+        </w:rPr>
+        <w:t>What we did well</w:t>
+      </w:r>
+    </w:p>
+    <w:p>
+      <w:pPr>
+        <w:jc w:val="both"/>
+        <w:rPr>
+          <w:b/>
+          <w:bCs/>
+          <w:sz w:val="24"/>
+          <w:szCs w:val="24"/>
+          <w:lang w:val="en-US"/>
+        </w:rPr>
+      </w:pPr>
+    </w:p>
+    <w:p>
+      <w:pPr>
+        <w:jc w:val="both"/>
+        <w:rPr>
+          <w:b/>
+          <w:bCs/>
+          <w:sz w:val="24"/>
+          <w:szCs w:val="24"/>
+          <w:lang w:val="en-US"/>
+        </w:rPr>
+      </w:pPr>
+      <w:r>
+        <w:rPr>
+          <w:b/>
+          <w:bCs/>
+          <w:sz w:val="24"/>
+          <w:szCs w:val="24"/>
+          <w:lang w:val="en-US"/>
+        </w:rPr>
+        <w:t>What we can do better</w:t>
+      </w:r>
+    </w:p>
+    <w:p>
+      <w:pPr>
+        <w:jc w:val="both"/>
+        <w:rPr>
+          <w:b/>
+          <w:bCs/>
+          <w:sz w:val="24"/>
+          <w:szCs w:val="24"/>
+          <w:lang w:val="en-US"/>
+        </w:rPr>
+      </w:pPr>
+    </w:p>
+    <w:p>
+      <w:pPr>
+        <w:jc w:val="both"/>
+        <w:rPr>
+          <w:b/>
+          <w:bCs/>
+          <w:sz w:val="24"/>
+          <w:szCs w:val="24"/>
+          <w:lang w:val="en-US"/>
+        </w:rPr>
+      </w:pPr>
+      <w:r>
+        <w:rPr>
+          <w:b/>
+          <w:bCs/>
+          <w:sz w:val="24"/>
+          <w:szCs w:val="24"/>
+          <w:lang w:val="en-US"/>
+        </w:rPr>
+        <w:t>Actions</w:t>
       </w:r>
     </w:p>
     <w:p>

</xml_diff>